<commit_message>
Update to ReadMe.md and configs.
</commit_message>
<xml_diff>
--- a/help/MapViewerHelpGuide.docx
+++ b/help/MapViewerHelpGuide.docx
@@ -1886,9 +1886,9 @@
         <w:suppressAutoHyphens/>
         <w:spacing w:after="120" w:line="100" w:lineRule="atLeast"/>
       </w:pPr>
-      <w:bookmarkStart w:id="1" w:name="_Toc292377608"/>
-      <w:bookmarkStart w:id="2" w:name="_Toc291938245"/>
-      <w:bookmarkStart w:id="3" w:name="_Toc372805543"/>
+      <w:bookmarkStart w:id="1" w:name="_Toc372805543"/>
+      <w:bookmarkStart w:id="2" w:name="_Toc292377608"/>
+      <w:bookmarkStart w:id="3" w:name="_Toc291938245"/>
       <w:r>
         <w:rPr>
           <w:noProof/>
@@ -2153,7 +2153,7 @@
       <w:r>
         <w:t>Overview</w:t>
       </w:r>
-      <w:bookmarkEnd w:id="3"/>
+      <w:bookmarkEnd w:id="1"/>
     </w:p>
     <w:p>
       <w:r>
@@ -2520,7 +2520,7 @@
       <w:r>
         <w:rPr>
           <w:noProof/>
-          <w:lang w:eastAsia="en-NZ"/>
+          <w:lang w:val="en-NZ" w:eastAsia="en-NZ"/>
         </w:rPr>
         <w:drawing>
           <wp:inline distT="0" distB="0" distL="0" distR="0" wp14:anchorId="6B856DBC" wp14:editId="78CFC126">
@@ -2755,7 +2755,7 @@
       <w:r>
         <w:rPr>
           <w:noProof/>
-          <w:lang w:eastAsia="en-NZ"/>
+          <w:lang w:val="en-NZ" w:eastAsia="en-NZ"/>
         </w:rPr>
         <w:drawing>
           <wp:inline distT="0" distB="0" distL="0" distR="0" wp14:anchorId="7C073519" wp14:editId="3B8CFAE4">
@@ -2802,19 +2802,11 @@
         <w:t xml:space="preserve">Takes you to your current location on the map. This functionality uses the </w:t>
       </w:r>
       <w:hyperlink r:id="rId20" w:history="1">
-        <w:proofErr w:type="spellStart"/>
         <w:r>
           <w:rPr>
             <w:rStyle w:val="Hyperlink"/>
           </w:rPr>
-          <w:t>Geolocation</w:t>
-        </w:r>
-        <w:proofErr w:type="spellEnd"/>
-        <w:r>
-          <w:rPr>
-            <w:rStyle w:val="Hyperlink"/>
-          </w:rPr>
-          <w:t xml:space="preserve"> API</w:t>
+          <w:t>Geolocation API</w:t>
         </w:r>
       </w:hyperlink>
       <w:r>
@@ -2828,7 +2820,7 @@
       <w:r>
         <w:rPr>
           <w:noProof/>
-          <w:lang w:eastAsia="en-NZ"/>
+          <w:lang w:val="en-NZ" w:eastAsia="en-NZ"/>
         </w:rPr>
         <w:drawing>
           <wp:inline distT="0" distB="0" distL="0" distR="0" wp14:anchorId="2A81CB94" wp14:editId="506BC2EF">
@@ -2891,15 +2883,7 @@
         </w:r>
       </w:hyperlink>
       <w:r>
-        <w:t xml:space="preserve"> to discover browser support for the </w:t>
-      </w:r>
-      <w:proofErr w:type="spellStart"/>
-      <w:r>
-        <w:t>Geolocation</w:t>
-      </w:r>
-      <w:proofErr w:type="spellEnd"/>
-      <w:r>
-        <w:t xml:space="preserve"> API.</w:t>
+        <w:t xml:space="preserve"> to discover browser support for the Geolocation API.</w:t>
       </w:r>
     </w:p>
     <w:p/>
@@ -2918,10 +2902,7 @@
       <w:bookmarkStart w:id="6" w:name="_Toc372805546"/>
       <w:r>
         <w:lastRenderedPageBreak/>
-        <w:t>Draw on</w:t>
-      </w:r>
-      <w:r>
-        <w:t xml:space="preserve"> Map</w:t>
+        <w:t>Draw on Map</w:t>
       </w:r>
       <w:bookmarkEnd w:id="6"/>
     </w:p>
@@ -3054,7 +3035,7 @@
       <w:r>
         <w:rPr>
           <w:noProof/>
-          <w:lang w:eastAsia="en-NZ"/>
+          <w:lang w:val="en-NZ" w:eastAsia="en-NZ"/>
         </w:rPr>
         <w:drawing>
           <wp:inline distT="0" distB="0" distL="0" distR="0" wp14:anchorId="51222051" wp14:editId="253EA6EF">
@@ -3139,7 +3120,7 @@
       <w:r>
         <w:rPr>
           <w:noProof/>
-          <w:lang w:eastAsia="en-NZ"/>
+          <w:lang w:val="en-NZ" w:eastAsia="en-NZ"/>
         </w:rPr>
         <w:drawing>
           <wp:inline distT="0" distB="0" distL="0" distR="0" wp14:anchorId="6F96DAB0" wp14:editId="0950972A">
@@ -3243,10 +3224,7 @@
         </w:drawing>
       </w:r>
     </w:p>
-    <w:p>
-      <w:bookmarkStart w:id="9" w:name="_GoBack"/>
-      <w:bookmarkEnd w:id="9"/>
-    </w:p>
+    <w:p/>
     <w:p>
       <w:pPr>
         <w:pStyle w:val="Heading2"/>
@@ -3259,7 +3237,7 @@
         <w:spacing w:before="240" w:after="120" w:line="100" w:lineRule="atLeast"/>
         <w:ind w:left="576" w:hanging="576"/>
       </w:pPr>
-      <w:bookmarkStart w:id="10" w:name="_Toc372805549"/>
+      <w:bookmarkStart w:id="9" w:name="_Toc372805549"/>
       <w:r>
         <w:lastRenderedPageBreak/>
         <w:t xml:space="preserve">Add </w:t>
@@ -3272,7 +3250,7 @@
       <w:r>
         <w:t xml:space="preserve"> to Map</w:t>
       </w:r>
-      <w:bookmarkEnd w:id="10"/>
+      <w:bookmarkEnd w:id="9"/>
     </w:p>
     <w:p>
       <w:pPr>
@@ -3281,7 +3259,7 @@
       <w:r>
         <w:rPr>
           <w:noProof/>
-          <w:lang w:eastAsia="en-NZ"/>
+          <w:lang w:val="en-NZ" w:eastAsia="en-NZ"/>
         </w:rPr>
         <w:drawing>
           <wp:inline distT="0" distB="0" distL="0" distR="0" wp14:anchorId="541E07D2" wp14:editId="1F1ED7F6">
@@ -3370,7 +3348,7 @@
       <w:r>
         <w:rPr>
           <w:noProof/>
-          <w:lang w:eastAsia="en-NZ"/>
+          <w:lang w:val="en-NZ" w:eastAsia="en-NZ"/>
         </w:rPr>
         <w:drawing>
           <wp:inline distT="0" distB="0" distL="0" distR="0" wp14:anchorId="7D4FB595" wp14:editId="75F5FE53">
@@ -3420,11 +3398,11 @@
         <w:suppressAutoHyphens/>
         <w:spacing w:before="240" w:after="120" w:line="100" w:lineRule="atLeast"/>
       </w:pPr>
-      <w:bookmarkStart w:id="11" w:name="_Toc372805550"/>
+      <w:bookmarkStart w:id="10" w:name="_Toc372805550"/>
       <w:r>
         <w:t>Add XY to Map</w:t>
       </w:r>
-      <w:bookmarkEnd w:id="11"/>
+      <w:bookmarkEnd w:id="10"/>
     </w:p>
     <w:p>
       <w:pPr>
@@ -3433,7 +3411,7 @@
       <w:r>
         <w:rPr>
           <w:noProof/>
-          <w:lang w:eastAsia="en-NZ"/>
+          <w:lang w:val="en-NZ" w:eastAsia="en-NZ"/>
         </w:rPr>
         <w:drawing>
           <wp:inline distT="0" distB="0" distL="0" distR="0" wp14:anchorId="792AB740" wp14:editId="76C51140">
@@ -3622,7 +3600,7 @@
       <w:r>
         <w:rPr>
           <w:noProof/>
-          <w:lang w:eastAsia="en-NZ"/>
+          <w:lang w:val="en-NZ" w:eastAsia="en-NZ"/>
         </w:rPr>
         <w:drawing>
           <wp:inline distT="0" distB="0" distL="0" distR="0" wp14:anchorId="0133BFF6" wp14:editId="3957EFA6">
@@ -3671,12 +3649,12 @@
           <w:color w:val="00A3E4"/>
         </w:rPr>
       </w:pPr>
-      <w:bookmarkStart w:id="12" w:name="_Toc372805551"/>
+      <w:bookmarkStart w:id="11" w:name="_Toc372805551"/>
       <w:r>
         <w:lastRenderedPageBreak/>
         <w:t>Property Report</w:t>
       </w:r>
-      <w:bookmarkEnd w:id="12"/>
+      <w:bookmarkEnd w:id="11"/>
     </w:p>
     <w:p>
       <w:pPr>
@@ -3685,7 +3663,7 @@
       <w:r>
         <w:rPr>
           <w:noProof/>
-          <w:lang w:eastAsia="en-NZ"/>
+          <w:lang w:val="en-NZ" w:eastAsia="en-NZ"/>
         </w:rPr>
         <w:drawing>
           <wp:inline distT="0" distB="0" distL="0" distR="0" wp14:anchorId="7D917E61" wp14:editId="51AA5B0E">
@@ -3740,7 +3718,7 @@
       <w:r>
         <w:rPr>
           <w:noProof/>
-          <w:lang w:eastAsia="en-NZ"/>
+          <w:lang w:val="en-NZ" w:eastAsia="en-NZ"/>
         </w:rPr>
         <w:drawing>
           <wp:inline distT="0" distB="0" distL="0" distR="0" wp14:anchorId="0F73FFD5" wp14:editId="702A3663">
@@ -3792,11 +3770,11 @@
         <w:spacing w:before="240" w:after="120" w:line="100" w:lineRule="atLeast"/>
         <w:ind w:left="576" w:hanging="576"/>
       </w:pPr>
-      <w:bookmarkStart w:id="13" w:name="_Toc372805552"/>
+      <w:bookmarkStart w:id="12" w:name="_Toc372805552"/>
       <w:r>
         <w:t>Bookmarks</w:t>
       </w:r>
-      <w:bookmarkEnd w:id="13"/>
+      <w:bookmarkEnd w:id="12"/>
     </w:p>
     <w:p>
       <w:r>
@@ -3866,12 +3844,12 @@
       <w:r>
         <w:br w:type="page"/>
       </w:r>
-      <w:bookmarkStart w:id="14" w:name="_Toc372805553"/>
+      <w:bookmarkStart w:id="13" w:name="_Toc372805553"/>
       <w:r>
         <w:lastRenderedPageBreak/>
         <w:t>Measure</w:t>
       </w:r>
-      <w:bookmarkEnd w:id="14"/>
+      <w:bookmarkEnd w:id="13"/>
     </w:p>
     <w:p>
       <w:r>
@@ -3936,7 +3914,7 @@
       <w:r>
         <w:rPr>
           <w:noProof/>
-          <w:lang w:eastAsia="en-NZ"/>
+          <w:lang w:val="en-NZ" w:eastAsia="en-NZ"/>
         </w:rPr>
         <w:drawing>
           <wp:inline distT="0" distB="0" distL="0" distR="0" wp14:anchorId="1D5B8DBA" wp14:editId="5C58E1EC">
@@ -3988,11 +3966,11 @@
         <w:spacing w:before="240" w:after="120" w:line="100" w:lineRule="atLeast"/>
         <w:ind w:left="576" w:hanging="576"/>
       </w:pPr>
-      <w:bookmarkStart w:id="15" w:name="_Toc372805554"/>
+      <w:bookmarkStart w:id="14" w:name="_Toc372805554"/>
       <w:r>
         <w:t>Print</w:t>
       </w:r>
-      <w:bookmarkEnd w:id="15"/>
+      <w:bookmarkEnd w:id="14"/>
     </w:p>
     <w:p>
       <w:r>
@@ -4143,12 +4121,12 @@
         <w:spacing w:before="240" w:after="120" w:line="100" w:lineRule="atLeast"/>
         <w:ind w:left="576" w:hanging="576"/>
       </w:pPr>
-      <w:bookmarkStart w:id="16" w:name="_Toc372805555"/>
+      <w:bookmarkStart w:id="15" w:name="_Toc372805555"/>
       <w:r>
         <w:lastRenderedPageBreak/>
         <w:t>Share Map – Email</w:t>
       </w:r>
-      <w:bookmarkEnd w:id="16"/>
+      <w:bookmarkEnd w:id="15"/>
     </w:p>
     <w:p>
       <w:r>
@@ -4382,7 +4360,7 @@
       <w:r>
         <w:rPr>
           <w:noProof/>
-          <w:lang w:eastAsia="en-NZ"/>
+          <w:lang w:val="en-NZ" w:eastAsia="en-NZ"/>
         </w:rPr>
         <w:drawing>
           <wp:inline distT="0" distB="0" distL="0" distR="0" wp14:anchorId="0442130C" wp14:editId="75E1603D">
@@ -4438,11 +4416,11 @@
         <w:spacing w:before="240" w:after="120" w:line="100" w:lineRule="atLeast"/>
         <w:ind w:left="576" w:hanging="576"/>
       </w:pPr>
-      <w:bookmarkStart w:id="17" w:name="_Toc372805556"/>
+      <w:bookmarkStart w:id="16" w:name="_Toc372805556"/>
       <w:r>
         <w:t>Share Map – Copy</w:t>
       </w:r>
-      <w:bookmarkEnd w:id="17"/>
+      <w:bookmarkEnd w:id="16"/>
     </w:p>
     <w:p/>
     <w:p>
@@ -4460,7 +4438,7 @@
       <w:r>
         <w:rPr>
           <w:noProof/>
-          <w:lang w:eastAsia="en-NZ"/>
+          <w:lang w:val="en-NZ" w:eastAsia="en-NZ"/>
         </w:rPr>
         <w:drawing>
           <wp:inline distT="0" distB="0" distL="0" distR="0" wp14:anchorId="6235FCCB" wp14:editId="4C2FE2AB">
@@ -4499,8 +4477,8 @@
         </w:drawing>
       </w:r>
     </w:p>
-    <w:bookmarkEnd w:id="1"/>
     <w:bookmarkEnd w:id="2"/>
+    <w:bookmarkEnd w:id="3"/>
     <w:p>
       <w:pPr>
         <w:pStyle w:val="Heading1"/>
@@ -4512,12 +4490,12 @@
       <w:r>
         <w:br w:type="page"/>
       </w:r>
-      <w:bookmarkStart w:id="18" w:name="_Toc372805557"/>
+      <w:bookmarkStart w:id="17" w:name="_Toc372805557"/>
       <w:r>
         <w:lastRenderedPageBreak/>
         <w:t>Frequently Asked Questions</w:t>
       </w:r>
-      <w:bookmarkEnd w:id="18"/>
+      <w:bookmarkEnd w:id="17"/>
     </w:p>
     <w:p/>
     <w:p>
@@ -4532,11 +4510,11 @@
         <w:spacing w:before="240" w:after="120" w:line="100" w:lineRule="atLeast"/>
         <w:ind w:left="576" w:hanging="576"/>
       </w:pPr>
-      <w:bookmarkStart w:id="19" w:name="_Toc372805558"/>
+      <w:bookmarkStart w:id="18" w:name="_Toc372805558"/>
       <w:r>
         <w:t>How do I get information about my property?</w:t>
       </w:r>
-      <w:bookmarkEnd w:id="19"/>
+      <w:bookmarkEnd w:id="18"/>
     </w:p>
     <w:p/>
     <w:p>
@@ -4553,7 +4531,7 @@
       <w:r>
         <w:rPr>
           <w:noProof/>
-          <w:lang w:eastAsia="en-NZ"/>
+          <w:lang w:val="en-NZ" w:eastAsia="en-NZ"/>
         </w:rPr>
         <w:drawing>
           <wp:inline distT="0" distB="0" distL="0" distR="0" wp14:anchorId="4BAD3B2C" wp14:editId="4FC3DB21">
@@ -4606,7 +4584,7 @@
       <w:r>
         <w:rPr>
           <w:noProof/>
-          <w:lang w:eastAsia="en-NZ"/>
+          <w:lang w:val="en-NZ" w:eastAsia="en-NZ"/>
         </w:rPr>
         <w:drawing>
           <wp:inline distT="0" distB="0" distL="0" distR="0" wp14:anchorId="27BA5A28" wp14:editId="332169DA">
@@ -4660,7 +4638,7 @@
       <w:r>
         <w:rPr>
           <w:noProof/>
-          <w:lang w:eastAsia="en-NZ"/>
+          <w:lang w:val="en-NZ" w:eastAsia="en-NZ"/>
         </w:rPr>
         <w:drawing>
           <wp:inline distT="0" distB="0" distL="0" distR="0" wp14:anchorId="23E6A850" wp14:editId="62D3CFEA">
@@ -4716,12 +4694,12 @@
         <w:spacing w:before="240" w:after="120" w:line="100" w:lineRule="atLeast"/>
         <w:ind w:left="576" w:hanging="576"/>
       </w:pPr>
-      <w:bookmarkStart w:id="20" w:name="_Toc372805559"/>
+      <w:bookmarkStart w:id="19" w:name="_Toc372805559"/>
       <w:r>
         <w:lastRenderedPageBreak/>
         <w:t>How do I view different layers?</w:t>
       </w:r>
-      <w:bookmarkEnd w:id="20"/>
+      <w:bookmarkEnd w:id="19"/>
     </w:p>
     <w:p>
       <w:r>
@@ -4736,7 +4714,7 @@
       <w:r>
         <w:rPr>
           <w:noProof/>
-          <w:lang w:eastAsia="en-NZ"/>
+          <w:lang w:val="en-NZ" w:eastAsia="en-NZ"/>
         </w:rPr>
         <w:drawing>
           <wp:inline distT="0" distB="0" distL="0" distR="0" wp14:anchorId="72DC2F74" wp14:editId="0415611E">
@@ -4789,7 +4767,7 @@
       <w:r>
         <w:rPr>
           <w:noProof/>
-          <w:lang w:eastAsia="en-NZ"/>
+          <w:lang w:val="en-NZ" w:eastAsia="en-NZ"/>
         </w:rPr>
         <w:drawing>
           <wp:inline distT="0" distB="0" distL="0" distR="0" wp14:anchorId="433B65A2" wp14:editId="58B6D85C">
@@ -4855,12 +4833,12 @@
       <w:r>
         <w:br w:type="page"/>
       </w:r>
-      <w:bookmarkStart w:id="21" w:name="_Toc372805560"/>
+      <w:bookmarkStart w:id="20" w:name="_Toc372805560"/>
       <w:r>
         <w:lastRenderedPageBreak/>
         <w:t>How can I share a map with someone?</w:t>
       </w:r>
-      <w:bookmarkEnd w:id="21"/>
+      <w:bookmarkEnd w:id="20"/>
     </w:p>
     <w:p>
       <w:r>
@@ -4875,7 +4853,7 @@
       <w:r>
         <w:rPr>
           <w:noProof/>
-          <w:lang w:eastAsia="en-NZ"/>
+          <w:lang w:val="en-NZ" w:eastAsia="en-NZ"/>
         </w:rPr>
         <w:drawing>
           <wp:inline distT="0" distB="0" distL="0" distR="0" wp14:anchorId="79971976" wp14:editId="34B8AE1E">
@@ -4933,11 +4911,11 @@
         <w:spacing w:before="240" w:after="120" w:line="100" w:lineRule="atLeast"/>
         <w:ind w:left="576" w:hanging="576"/>
       </w:pPr>
-      <w:bookmarkStart w:id="22" w:name="_Toc372805561"/>
+      <w:bookmarkStart w:id="21" w:name="_Toc372805561"/>
       <w:r>
         <w:t>How can I add my own data to the map?</w:t>
       </w:r>
-      <w:bookmarkEnd w:id="22"/>
+      <w:bookmarkEnd w:id="21"/>
     </w:p>
     <w:p>
       <w:r>
@@ -4983,11 +4961,11 @@
         <w:spacing w:before="240" w:after="120" w:line="100" w:lineRule="atLeast"/>
         <w:ind w:left="576" w:hanging="576"/>
       </w:pPr>
-      <w:bookmarkStart w:id="23" w:name="_Toc372805562"/>
+      <w:bookmarkStart w:id="22" w:name="_Toc372805562"/>
       <w:r>
         <w:t>How do I print a map?</w:t>
       </w:r>
-      <w:bookmarkEnd w:id="23"/>
+      <w:bookmarkEnd w:id="22"/>
     </w:p>
     <w:p>
       <w:r>
@@ -5009,7 +4987,7 @@
         <w:spacing w:before="240" w:after="120" w:line="100" w:lineRule="atLeast"/>
         <w:ind w:left="576" w:hanging="576"/>
       </w:pPr>
-      <w:bookmarkStart w:id="24" w:name="_Toc372805563"/>
+      <w:bookmarkStart w:id="23" w:name="_Toc372805563"/>
       <w:r>
         <w:t>Nothing happens after I print a map</w:t>
       </w:r>
@@ -5019,7 +4997,7 @@
       <w:r>
         <w:t>report?</w:t>
       </w:r>
-      <w:bookmarkEnd w:id="24"/>
+      <w:bookmarkEnd w:id="23"/>
     </w:p>
     <w:p>
       <w:r>
@@ -5031,7 +5009,7 @@
       <w:r>
         <w:rPr>
           <w:noProof/>
-          <w:lang w:eastAsia="en-NZ"/>
+          <w:lang w:val="en-NZ" w:eastAsia="en-NZ"/>
         </w:rPr>
         <w:drawing>
           <wp:inline distT="0" distB="0" distL="0" distR="0" wp14:anchorId="2BFC7E41" wp14:editId="108456C9">
@@ -5090,11 +5068,11 @@
         <w:spacing w:before="240" w:after="120" w:line="100" w:lineRule="atLeast"/>
         <w:ind w:left="576" w:hanging="576"/>
       </w:pPr>
-      <w:bookmarkStart w:id="25" w:name="_Toc372805564"/>
+      <w:bookmarkStart w:id="24" w:name="_Toc372805564"/>
       <w:r>
         <w:t>How do I get this application on my mobile device?</w:t>
       </w:r>
-      <w:bookmarkEnd w:id="25"/>
+      <w:bookmarkEnd w:id="24"/>
     </w:p>
     <w:p>
       <w:r>
@@ -5121,121 +5099,108 @@
       <w:r>
         <w:br w:type="page"/>
       </w:r>
-      <w:bookmarkStart w:id="26" w:name="_Toc372805565"/>
+      <w:bookmarkStart w:id="25" w:name="_Toc372805565"/>
       <w:r>
         <w:lastRenderedPageBreak/>
         <w:t>Technical Information</w:t>
       </w:r>
+      <w:bookmarkEnd w:id="25"/>
+    </w:p>
+    <w:p/>
+    <w:p>
+      <w:r>
+        <w:t>The Map Viewer</w:t>
+      </w:r>
+      <w:r>
+        <w:t xml:space="preserve"> is consuming web services deployed using </w:t>
+      </w:r>
+      <w:hyperlink r:id="rId53" w:history="1">
+        <w:r>
+          <w:rPr>
+            <w:rStyle w:val="Hyperlink"/>
+          </w:rPr>
+          <w:t>ArcGIS for Server</w:t>
+        </w:r>
+      </w:hyperlink>
+      <w:r>
+        <w:t xml:space="preserve"> technology</w:t>
+      </w:r>
+      <w:r>
+        <w:t xml:space="preserve"> or ArcGIS Online web maps</w:t>
+      </w:r>
+      <w:bookmarkStart w:id="26" w:name="_GoBack"/>
       <w:bookmarkEnd w:id="26"/>
-    </w:p>
-    <w:p/>
-    <w:p>
-      <w:r>
-        <w:t>The Map Viewer</w:t>
-      </w:r>
-      <w:r>
-        <w:t xml:space="preserve"> is consuming web services deployed using </w:t>
-      </w:r>
-      <w:hyperlink r:id="rId53" w:history="1">
+      <w:r>
+        <w:t xml:space="preserve">. The application is built using the </w:t>
+      </w:r>
+      <w:hyperlink r:id="rId54" w:history="1">
         <w:r>
           <w:rPr>
             <w:rStyle w:val="Hyperlink"/>
           </w:rPr>
-          <w:t>ArcGIS for Server</w:t>
-        </w:r>
-      </w:hyperlink>
-      <w:r>
-        <w:t xml:space="preserve"> technology developed by </w:t>
-      </w:r>
-      <w:hyperlink r:id="rId54" w:history="1">
+          <w:t xml:space="preserve">ArcGIS API for </w:t>
+        </w:r>
         <w:proofErr w:type="spellStart"/>
         <w:r>
           <w:rPr>
             <w:rStyle w:val="Hyperlink"/>
           </w:rPr>
-          <w:t>Esri</w:t>
+          <w:t>Javascript</w:t>
         </w:r>
         <w:proofErr w:type="spellEnd"/>
       </w:hyperlink>
       <w:r>
-        <w:t xml:space="preserve">. The application is built using the </w:t>
+        <w:t xml:space="preserve"> as well as </w:t>
       </w:r>
       <w:hyperlink r:id="rId55" w:history="1">
         <w:r>
           <w:rPr>
             <w:rStyle w:val="Hyperlink"/>
           </w:rPr>
-          <w:t xml:space="preserve">ArcGIS API for </w:t>
-        </w:r>
-        <w:proofErr w:type="spellStart"/>
+          <w:t>Dojo Toolkit</w:t>
+        </w:r>
+      </w:hyperlink>
+      <w:r>
+        <w:t xml:space="preserve"> and </w:t>
+      </w:r>
+      <w:hyperlink r:id="rId56" w:history="1">
         <w:r>
           <w:rPr>
             <w:rStyle w:val="Hyperlink"/>
           </w:rPr>
-          <w:t>Javascript</w:t>
-        </w:r>
-        <w:proofErr w:type="spellEnd"/>
+          <w:t>jQuery</w:t>
+        </w:r>
       </w:hyperlink>
       <w:r>
-        <w:t xml:space="preserve"> as well as </w:t>
-      </w:r>
-      <w:hyperlink r:id="rId56" w:history="1">
+        <w:t xml:space="preserve"> JavaScript libraries.</w:t>
+      </w:r>
+      <w:r>
+        <w:br/>
+      </w:r>
+    </w:p>
+    <w:p>
+      <w:r>
+        <w:t>Map Viewer</w:t>
+      </w:r>
+      <w:r>
+        <w:t xml:space="preserve"> version </w:t>
+      </w:r>
+      <w:r>
+        <w:t>2.1</w:t>
+      </w:r>
+      <w:r>
+        <w:t xml:space="preserve"> has been developed by </w:t>
+      </w:r>
+      <w:hyperlink r:id="rId57" w:history="1">
         <w:r>
           <w:rPr>
             <w:rStyle w:val="Hyperlink"/>
           </w:rPr>
-          <w:t>Dojo Toolkit</w:t>
+          <w:t>Eagle Technology</w:t>
         </w:r>
       </w:hyperlink>
       <w:r>
-        <w:t xml:space="preserve"> and </w:t>
-      </w:r>
-      <w:hyperlink r:id="rId57" w:history="1">
-        <w:r>
-          <w:rPr>
-            <w:rStyle w:val="Hyperlink"/>
-          </w:rPr>
-          <w:t>jQuery</w:t>
-        </w:r>
-      </w:hyperlink>
-      <w:r>
-        <w:t xml:space="preserve"> JavaScript libraries.</w:t>
-      </w:r>
-      <w:r>
-        <w:br/>
-      </w:r>
-    </w:p>
-    <w:p>
-      <w:r>
-        <w:t>Map Viewer</w:t>
-      </w:r>
-      <w:r>
-        <w:t xml:space="preserve"> version </w:t>
-      </w:r>
-      <w:r>
-        <w:t>2.1</w:t>
-      </w:r>
-      <w:r>
-        <w:t xml:space="preserve"> has been developed by </w:t>
-      </w:r>
-      <w:hyperlink r:id="rId58" w:history="1">
-        <w:r>
-          <w:rPr>
-            <w:rStyle w:val="Hyperlink"/>
-          </w:rPr>
-          <w:t>Eagle Technology</w:t>
-        </w:r>
-      </w:hyperlink>
-      <w:r>
-        <w:t xml:space="preserve"> – Official distributor of </w:t>
-      </w:r>
-      <w:proofErr w:type="spellStart"/>
-      <w:r>
-        <w:t>Esri</w:t>
-      </w:r>
-      <w:proofErr w:type="spellEnd"/>
-      <w:r>
-        <w:t xml:space="preserve"> products and solutions for New Zealand.</w:t>
+        <w:t xml:space="preserve"> – Official distributor of Esri products and solutions for New Zealand.</w:t>
       </w:r>
     </w:p>
     <w:p/>
@@ -5262,7 +5227,7 @@
       <w:r>
         <w:t xml:space="preserve"> or to report any issues/bugs, please email us at this address – </w:t>
       </w:r>
-      <w:hyperlink r:id="rId59" w:history="1">
+      <w:hyperlink r:id="rId58" w:history="1">
         <w:r>
           <w:rPr>
             <w:rStyle w:val="Hyperlink"/>
@@ -5273,8 +5238,8 @@
     </w:p>
     <w:p/>
     <w:sectPr>
-      <w:headerReference w:type="even" r:id="rId60"/>
-      <w:headerReference w:type="first" r:id="rId61"/>
+      <w:headerReference w:type="even" r:id="rId59"/>
+      <w:headerReference w:type="first" r:id="rId60"/>
       <w:pgSz w:w="11907" w:h="16840" w:code="9"/>
       <w:pgMar w:top="1134" w:right="1418" w:bottom="1418" w:left="1701" w:header="454" w:footer="454" w:gutter="0"/>
       <w:cols w:space="708"/>
@@ -11835,6 +11800,28 @@
 </file>
 
 <file path=customXml/item1.xml><?xml version="1.0" encoding="utf-8"?>
+<?mso-contentType ?>
+<FormTemplates xmlns="http://schemas.microsoft.com/sharepoint/v3/contenttype/forms">
+  <Display>DocumentLibraryForm</Display>
+  <Edit>DocumentLibraryForm</Edit>
+  <New>DocumentLibraryForm</New>
+</FormTemplates>
+</file>
+
+<file path=customXml/item2.xml><?xml version="1.0" encoding="utf-8"?>
+<p:properties xmlns:p="http://schemas.microsoft.com/office/2006/metadata/properties" xmlns:xsi="http://www.w3.org/2001/XMLSchema-instance">
+  <documentManagement>
+    <AbbrForFilenaming xmlns="3b832a34-41c7-43e8-afd6-1c28c5e4dcca" xsi:nil="true"/>
+    <Category xmlns="3b832a34-41c7-43e8-afd6-1c28c5e4dcca" xsi:nil="true"/>
+    <Description0 xmlns="3b832a34-41c7-43e8-afd6-1c28c5e4dcca">Blank Template with standard Eagle formatting</Description0>
+    <Source xmlns="3b832a34-41c7-43e8-afd6-1c28c5e4dcca">EAGLE</Source>
+    <Eagleised xmlns="3b832a34-41c7-43e8-afd6-1c28c5e4dcca">true</Eagleised>
+    <Group xmlns="3b832a34-41c7-43e8-afd6-1c28c5e4dcca" xsi:nil="true"/>
+  </documentManagement>
+</p:properties>
+</file>
+
+<file path=customXml/item3.xml><?xml version="1.0" encoding="utf-8"?>
 <ct:contentTypeSchema xmlns:ct="http://schemas.microsoft.com/office/2006/metadata/contentType" xmlns:ma="http://schemas.microsoft.com/office/2006/metadata/properties/metaAttributes" ct:_="" ma:_="" ma:contentTypeName="Document" ma:contentTypeID="0x01010002B83BF966A78F48A4B33C1FDA82F9CC" ma:contentTypeVersion="7" ma:contentTypeDescription="Create a new document." ma:contentTypeScope="" ma:versionID="260a3dc9bfb00b85fad64b0b9dcc6319">
   <xsd:schema xmlns:xsd="http://www.w3.org/2001/XMLSchema" xmlns:p="http://schemas.microsoft.com/office/2006/metadata/properties" xmlns:ns2="3b832a34-41c7-43e8-afd6-1c28c5e4dcca" targetNamespace="http://schemas.microsoft.com/office/2006/metadata/properties" ma:root="true" ma:fieldsID="6d1bc8f45dccd067b61004e588fe5cac" ns2:_="">
     <xsd:import namespace="3b832a34-41c7-43e8-afd6-1c28c5e4dcca"/>
@@ -11948,33 +11935,28 @@
 </ct:contentTypeSchema>
 </file>
 
-<file path=customXml/item2.xml><?xml version="1.0" encoding="utf-8"?>
-<?mso-contentType ?>
-<FormTemplates xmlns="http://schemas.microsoft.com/sharepoint/v3/contenttype/forms">
-  <Display>DocumentLibraryForm</Display>
-  <Edit>DocumentLibraryForm</Edit>
-  <New>DocumentLibraryForm</New>
-</FormTemplates>
-</file>
-
-<file path=customXml/item3.xml><?xml version="1.0" encoding="utf-8"?>
-<p:properties xmlns:p="http://schemas.microsoft.com/office/2006/metadata/properties" xmlns:xsi="http://www.w3.org/2001/XMLSchema-instance">
-  <documentManagement>
-    <AbbrForFilenaming xmlns="3b832a34-41c7-43e8-afd6-1c28c5e4dcca" xsi:nil="true"/>
-    <Category xmlns="3b832a34-41c7-43e8-afd6-1c28c5e4dcca" xsi:nil="true"/>
-    <Description0 xmlns="3b832a34-41c7-43e8-afd6-1c28c5e4dcca">Blank Template with standard Eagle formatting</Description0>
-    <Source xmlns="3b832a34-41c7-43e8-afd6-1c28c5e4dcca">EAGLE</Source>
-    <Eagleised xmlns="3b832a34-41c7-43e8-afd6-1c28c5e4dcca">true</Eagleised>
-    <Group xmlns="3b832a34-41c7-43e8-afd6-1c28c5e4dcca" xsi:nil="true"/>
-  </documentManagement>
-</p:properties>
-</file>
-
 <file path=customXml/item4.xml><?xml version="1.0" encoding="utf-8"?>
 <b:Sources xmlns:b="http://schemas.openxmlformats.org/officeDocument/2006/bibliography" xmlns="http://schemas.openxmlformats.org/officeDocument/2006/bibliography" SelectedStyle="\APA.XSL" StyleName="APA"/>
 </file>
 
 <file path=customXml/itemProps1.xml><?xml version="1.0" encoding="utf-8"?>
+<ds:datastoreItem xmlns:ds="http://schemas.openxmlformats.org/officeDocument/2006/customXml" ds:itemID="{ABD1B0AE-62ED-4A67-A232-71A07597E23C}">
+  <ds:schemaRefs>
+    <ds:schemaRef ds:uri="http://schemas.microsoft.com/sharepoint/v3/contenttype/forms"/>
+  </ds:schemaRefs>
+</ds:datastoreItem>
+</file>
+
+<file path=customXml/itemProps2.xml><?xml version="1.0" encoding="utf-8"?>
+<ds:datastoreItem xmlns:ds="http://schemas.openxmlformats.org/officeDocument/2006/customXml" ds:itemID="{59CD2A34-2DC2-4593-BEC1-0037787AED85}">
+  <ds:schemaRefs>
+    <ds:schemaRef ds:uri="http://schemas.microsoft.com/office/2006/metadata/properties"/>
+    <ds:schemaRef ds:uri="3b832a34-41c7-43e8-afd6-1c28c5e4dcca"/>
+  </ds:schemaRefs>
+</ds:datastoreItem>
+</file>
+
+<file path=customXml/itemProps3.xml><?xml version="1.0" encoding="utf-8"?>
 <ds:datastoreItem xmlns:ds="http://schemas.openxmlformats.org/officeDocument/2006/customXml" ds:itemID="{BB523D93-7DF9-49DC-8BC3-7057DBDCFD27}">
   <ds:schemaRefs>
     <ds:schemaRef ds:uri="http://schemas.microsoft.com/office/2006/metadata/contentType"/>
@@ -11991,25 +11973,8 @@
 </ds:datastoreItem>
 </file>
 
-<file path=customXml/itemProps2.xml><?xml version="1.0" encoding="utf-8"?>
-<ds:datastoreItem xmlns:ds="http://schemas.openxmlformats.org/officeDocument/2006/customXml" ds:itemID="{ABD1B0AE-62ED-4A67-A232-71A07597E23C}">
-  <ds:schemaRefs>
-    <ds:schemaRef ds:uri="http://schemas.microsoft.com/sharepoint/v3/contenttype/forms"/>
-  </ds:schemaRefs>
-</ds:datastoreItem>
-</file>
-
-<file path=customXml/itemProps3.xml><?xml version="1.0" encoding="utf-8"?>
-<ds:datastoreItem xmlns:ds="http://schemas.openxmlformats.org/officeDocument/2006/customXml" ds:itemID="{59CD2A34-2DC2-4593-BEC1-0037787AED85}">
-  <ds:schemaRefs>
-    <ds:schemaRef ds:uri="http://schemas.microsoft.com/office/2006/metadata/properties"/>
-    <ds:schemaRef ds:uri="3b832a34-41c7-43e8-afd6-1c28c5e4dcca"/>
-  </ds:schemaRefs>
-</ds:datastoreItem>
-</file>
-
 <file path=customXml/itemProps4.xml><?xml version="1.0" encoding="utf-8"?>
-<ds:datastoreItem xmlns:ds="http://schemas.openxmlformats.org/officeDocument/2006/customXml" ds:itemID="{C9300127-48E4-4A64-A0FE-11C0FA745FF4}">
+<ds:datastoreItem xmlns:ds="http://schemas.openxmlformats.org/officeDocument/2006/customXml" ds:itemID="{92FCF50F-4A3F-4235-B5BF-58CC1DB40F23}">
   <ds:schemaRefs>
     <ds:schemaRef ds:uri="http://schemas.openxmlformats.org/officeDocument/2006/bibliography"/>
   </ds:schemaRefs>

</xml_diff>